<commit_message>
Might as well add El rehén
</commit_message>
<xml_diff>
--- a/cv/erez-volk-cv-es.docx
+++ b/cv/erez-volk-cv-es.docx
@@ -1393,6 +1393,60 @@
     </w:p>
     <w:p>
       <w:pPr>
+        <w:pStyle w:val="Work"/>
+      </w:pPr>
+      <w:r>
+        <w:t xml:space="preserve"/>
+      </w:r>
+    </w:p>
+    <w:p>
+      <w:pPr>
+        <w:pStyle w:val="Work"/>
+      </w:pPr>
+      <w:r>
+        <w:tab/>
+      </w:r>
+      <w:r>
+        <w:rPr>
+          <w:rStyle w:val="WorkNumber"/>
+        </w:rPr>
+        <w:t xml:space="preserve">22</w:t>
+      </w:r>
+      <w:r>
+        <w:tab/>
+      </w:r>
+      <w:r>
+        <w:rPr>
+          <w:rStyle w:val="BookTitle"/>
+        </w:rPr>
+        <w:t xml:space="preserve">El rehén</w:t>
+      </w:r>
+      <w:r>
+        <w:rPr>
+          <w:lang w:val="en-US"/>
+        </w:rPr>
+        <w:t xml:space="preserve"> </w:t>
+      </w:r>
+      <w:r>
+        <w:t xml:space="preserve">de Gabriel Mamani Magne.</w:t>
+      </w:r>
+      <w:r>
+        <w:t xml:space="preserve"> </w:t>
+      </w:r>
+      <w:r>
+        <w:t xml:space="preserve">Locus, 2023.</w:t>
+      </w:r>
+    </w:p>
+    <w:p>
+      <w:pPr>
+        <w:pStyle w:val="Work"/>
+      </w:pPr>
+      <w:r>
+        <w:t xml:space="preserve"/>
+      </w:r>
+    </w:p>
+    <w:p>
+      <w:pPr>
         <w:rPr>
           <w:lang w:val="es-ES"/>
         </w:rPr>
@@ -1449,7 +1503,7 @@
         <w:rPr>
           <w:rStyle w:val="WorkNumber"/>
         </w:rPr>
-        <w:t xml:space="preserve">22</w:t>
+        <w:t xml:space="preserve">23</w:t>
       </w:r>
       <w:r>
         <w:tab/>
@@ -1503,7 +1557,7 @@
         <w:rPr>
           <w:rStyle w:val="WorkNumber"/>
         </w:rPr>
-        <w:t xml:space="preserve">23</w:t>
+        <w:t xml:space="preserve">24</w:t>
       </w:r>
       <w:r>
         <w:tab/>
@@ -1557,7 +1611,7 @@
         <w:rPr>
           <w:rStyle w:val="WorkNumber"/>
         </w:rPr>
-        <w:t xml:space="preserve">24</w:t>
+        <w:t xml:space="preserve">25</w:t>
       </w:r>
       <w:r>
         <w:tab/>
@@ -1611,7 +1665,7 @@
         <w:rPr>
           <w:rStyle w:val="WorkNumber"/>
         </w:rPr>
-        <w:t xml:space="preserve">25</w:t>
+        <w:t xml:space="preserve">26</w:t>
       </w:r>
       <w:r>
         <w:tab/>
@@ -1665,7 +1719,7 @@
         <w:rPr>
           <w:rStyle w:val="WorkNumber"/>
         </w:rPr>
-        <w:t xml:space="preserve">26</w:t>
+        <w:t xml:space="preserve">27</w:t>
       </w:r>
       <w:r>
         <w:tab/>
@@ -1758,7 +1812,7 @@
         <w:rPr>
           <w:rStyle w:val="WorkNumber"/>
         </w:rPr>
-        <w:t xml:space="preserve">27</w:t>
+        <w:t xml:space="preserve">28</w:t>
       </w:r>
       <w:r>
         <w:tab/>
@@ -1812,7 +1866,7 @@
         <w:rPr>
           <w:rStyle w:val="WorkNumber"/>
         </w:rPr>
-        <w:t xml:space="preserve">28</w:t>
+        <w:t xml:space="preserve">29</w:t>
       </w:r>
       <w:r>
         <w:tab/>
@@ -1866,7 +1920,7 @@
         <w:rPr>
           <w:rStyle w:val="WorkNumber"/>
         </w:rPr>
-        <w:t xml:space="preserve">29</w:t>
+        <w:t xml:space="preserve">30</w:t>
       </w:r>
       <w:r>
         <w:tab/>
@@ -1920,7 +1974,7 @@
         <w:rPr>
           <w:rStyle w:val="WorkNumber"/>
         </w:rPr>
-        <w:t xml:space="preserve">30</w:t>
+        <w:t xml:space="preserve">31</w:t>
       </w:r>
       <w:r>
         <w:tab/>
@@ -1974,7 +2028,7 @@
         <w:rPr>
           <w:rStyle w:val="WorkNumber"/>
         </w:rPr>
-        <w:t xml:space="preserve">31</w:t>
+        <w:t xml:space="preserve">32</w:t>
       </w:r>
       <w:r>
         <w:tab/>
@@ -2028,7 +2082,7 @@
         <w:rPr>
           <w:rStyle w:val="WorkNumber"/>
         </w:rPr>
-        <w:t xml:space="preserve">32</w:t>
+        <w:t xml:space="preserve">33</w:t>
       </w:r>
       <w:r>
         <w:tab/>
@@ -2082,7 +2136,7 @@
         <w:rPr>
           <w:rStyle w:val="WorkNumber"/>
         </w:rPr>
-        <w:t xml:space="preserve">33</w:t>
+        <w:t xml:space="preserve">34</w:t>
       </w:r>
       <w:r>
         <w:tab/>
@@ -2136,7 +2190,7 @@
         <w:rPr>
           <w:rStyle w:val="WorkNumber"/>
         </w:rPr>
-        <w:t xml:space="preserve">34</w:t>
+        <w:t xml:space="preserve">35</w:t>
       </w:r>
       <w:r>
         <w:tab/>
@@ -2190,7 +2244,7 @@
         <w:rPr>
           <w:rStyle w:val="WorkNumber"/>
         </w:rPr>
-        <w:t xml:space="preserve">35</w:t>
+        <w:t xml:space="preserve">36</w:t>
       </w:r>
       <w:r>
         <w:tab/>
@@ -2244,7 +2298,7 @@
         <w:rPr>
           <w:rStyle w:val="WorkNumber"/>
         </w:rPr>
-        <w:t xml:space="preserve">36</w:t>
+        <w:t xml:space="preserve">37</w:t>
       </w:r>
       <w:r>
         <w:tab/>
@@ -2298,7 +2352,7 @@
         <w:rPr>
           <w:rStyle w:val="WorkNumber"/>
         </w:rPr>
-        <w:t xml:space="preserve">37</w:t>
+        <w:t xml:space="preserve">38</w:t>
       </w:r>
       <w:r>
         <w:tab/>
@@ -2352,7 +2406,7 @@
         <w:rPr>
           <w:rStyle w:val="WorkNumber"/>
         </w:rPr>
-        <w:t xml:space="preserve">38</w:t>
+        <w:t xml:space="preserve">39</w:t>
       </w:r>
       <w:r>
         <w:tab/>
@@ -2406,7 +2460,7 @@
         <w:rPr>
           <w:rStyle w:val="WorkNumber"/>
         </w:rPr>
-        <w:t xml:space="preserve">39</w:t>
+        <w:t xml:space="preserve">40</w:t>
       </w:r>
       <w:r>
         <w:tab/>
@@ -2460,7 +2514,7 @@
         <w:rPr>
           <w:rStyle w:val="WorkNumber"/>
         </w:rPr>
-        <w:t xml:space="preserve">40</w:t>
+        <w:t xml:space="preserve">41</w:t>
       </w:r>
       <w:r>
         <w:tab/>
@@ -2526,7 +2580,7 @@
         <w:rPr>
           <w:rStyle w:val="WorkNumber"/>
         </w:rPr>
-        <w:t xml:space="preserve">41</w:t>
+        <w:t xml:space="preserve">42</w:t>
       </w:r>
       <w:r>
         <w:tab/>
@@ -2619,7 +2673,7 @@
         <w:rPr>
           <w:rStyle w:val="WorkNumber"/>
         </w:rPr>
-        <w:t xml:space="preserve">42</w:t>
+        <w:t xml:space="preserve">43</w:t>
       </w:r>
       <w:r>
         <w:tab/>
@@ -2673,7 +2727,7 @@
         <w:rPr>
           <w:rStyle w:val="WorkNumber"/>
         </w:rPr>
-        <w:t xml:space="preserve">43</w:t>
+        <w:t xml:space="preserve">44</w:t>
       </w:r>
       <w:r>
         <w:tab/>
@@ -2727,7 +2781,7 @@
         <w:rPr>
           <w:rStyle w:val="WorkNumber"/>
         </w:rPr>
-        <w:t xml:space="preserve">44</w:t>
+        <w:t xml:space="preserve">45</w:t>
       </w:r>
       <w:r>
         <w:tab/>
@@ -2781,7 +2835,7 @@
         <w:rPr>
           <w:rStyle w:val="WorkNumber"/>
         </w:rPr>
-        <w:t xml:space="preserve">45</w:t>
+        <w:t xml:space="preserve">46</w:t>
       </w:r>
       <w:r>
         <w:tab/>
@@ -2874,7 +2928,7 @@
         <w:rPr>
           <w:rStyle w:val="WorkNumber"/>
         </w:rPr>
-        <w:t xml:space="preserve">46</w:t>
+        <w:t xml:space="preserve">47</w:t>
       </w:r>
       <w:r>
         <w:tab/>

</xml_diff>